<commit_message>
Modification UML, ajout de la frabique client
</commit_message>
<xml_diff>
--- a/UML/Détail_Explication_DP.docx
+++ b/UML/Détail_Explication_DP.docx
@@ -671,7 +671,6 @@
     <w:p/>
     <w:p/>
     <w:p>
-      <w:bookmarkStart w:id="0" w:name="_GoBack"/>
       <w:r>
         <w:rPr>
           <w:noProof/>
@@ -726,7 +725,6 @@
           </wp:anchor>
         </w:drawing>
       </w:r>
-      <w:bookmarkEnd w:id="0"/>
     </w:p>
     <w:p/>
     <w:p>
@@ -742,6 +740,16 @@
         </w:rPr>
         <w:t>Builder</w:t>
       </w:r>
+      <w:r>
+        <w:rPr>
+          <w:rFonts w:ascii="Calibri" w:eastAsia="Calibri" w:hAnsi="Calibri" w:cs="Calibri"/>
+          <w:bCs/>
+          <w:iCs/>
+        </w:rPr>
+        <w:t>, permet de créer l’instance Restaurant</w:t>
+      </w:r>
+      <w:bookmarkStart w:id="0" w:name="_GoBack"/>
+      <w:bookmarkEnd w:id="0"/>
     </w:p>
     <w:p>
       <w:pPr>

</xml_diff>